<commit_message>
update cleve resume template
</commit_message>
<xml_diff>
--- a/cleve_ambrose_resume.docx
+++ b/cleve_ambrose_resume.docx
@@ -5,10 +5,16 @@
     <w:p>
       <w:pPr>
         <w:pStyle w:val="Title"/>
-      </w:pPr>
+        <w:rPr>
+          <w:sz w:val="32"/>
+          <w:szCs w:val="32"/>
+        </w:rPr>
+      </w:pPr>
+      <w:bookmarkStart w:id="0" w:name="_GoBack"/>
       <w:r>
         <w:rPr>
-          <w:sz w:val="40"/>
+          <w:sz w:val="32"/>
+          <w:szCs w:val="32"/>
         </w:rPr>
         <w:t>{</w:t>
       </w:r>
@@ -16,7 +22,8 @@
       <w:proofErr w:type="gramStart"/>
       <w:r>
         <w:rPr>
-          <w:sz w:val="40"/>
+          <w:sz w:val="32"/>
+          <w:szCs w:val="32"/>
         </w:rPr>
         <w:t>fullName</w:t>
       </w:r>
@@ -24,206 +31,222 @@
       <w:proofErr w:type="gramEnd"/>
       <w:r>
         <w:rPr>
-          <w:sz w:val="40"/>
+          <w:sz w:val="32"/>
+          <w:szCs w:val="32"/>
+        </w:rPr>
+        <w:t>}</w:t>
+      </w:r>
+    </w:p>
+    <w:bookmarkEnd w:id="0"/>
+    <w:p>
+      <w:pPr>
+        <w:spacing w:before="15"/>
+        <w:ind w:left="925" w:right="962"/>
+        <w:jc w:val="center"/>
+        <w:rPr>
+          <w:sz w:val="20"/>
+        </w:rPr>
+      </w:pPr>
+      <w:r>
+        <w:rPr>
+          <w:spacing w:val="-1"/>
+          <w:w w:val="92"/>
+          <w:sz w:val="20"/>
+        </w:rPr>
+        <w:t>{</w:t>
+      </w:r>
+      <w:proofErr w:type="gramStart"/>
+      <w:r>
+        <w:rPr>
+          <w:spacing w:val="-1"/>
+          <w:w w:val="92"/>
+          <w:sz w:val="20"/>
+        </w:rPr>
+        <w:t>address</w:t>
+      </w:r>
+      <w:proofErr w:type="gramEnd"/>
+      <w:r>
+        <w:rPr>
+          <w:spacing w:val="-1"/>
+          <w:w w:val="92"/>
+          <w:sz w:val="20"/>
+        </w:rPr>
+        <w:t>}</w:t>
+      </w:r>
+      <w:r>
+        <w:rPr>
+          <w:spacing w:val="-1"/>
+          <w:w w:val="95"/>
+          <w:sz w:val="20"/>
+        </w:rPr>
+        <w:t xml:space="preserve"> </w:t>
+      </w:r>
+      <w:r>
+        <w:rPr>
+          <w:w w:val="101"/>
+          <w:sz w:val="20"/>
+        </w:rPr>
+        <w:t>•</w:t>
+      </w:r>
+      <w:r>
+        <w:rPr>
+          <w:spacing w:val="-1"/>
+          <w:sz w:val="20"/>
+        </w:rPr>
+        <w:t xml:space="preserve"> </w:t>
+      </w:r>
+      <w:r>
+        <w:rPr>
+          <w:spacing w:val="-1"/>
+          <w:w w:val="118"/>
+          <w:sz w:val="20"/>
+        </w:rPr>
+        <w:t>{phone}</w:t>
+      </w:r>
+      <w:r>
+        <w:rPr>
+          <w:spacing w:val="-1"/>
+          <w:sz w:val="20"/>
+        </w:rPr>
+        <w:t xml:space="preserve"> </w:t>
+      </w:r>
+      <w:r>
+        <w:rPr>
+          <w:w w:val="101"/>
+          <w:sz w:val="20"/>
+        </w:rPr>
+        <w:t>•</w:t>
+      </w:r>
+      <w:r>
+        <w:rPr>
+          <w:spacing w:val="-1"/>
+          <w:sz w:val="20"/>
+        </w:rPr>
+        <w:t xml:space="preserve"> </w:t>
+      </w:r>
+      <w:r>
+        <w:rPr>
+          <w:spacing w:val="-1"/>
+          <w:w w:val="102"/>
+          <w:sz w:val="20"/>
+        </w:rPr>
+        <w:t>{email}</w:t>
+      </w:r>
+      <w:r>
+        <w:rPr>
+          <w:spacing w:val="-1"/>
+          <w:sz w:val="20"/>
+        </w:rPr>
+        <w:t xml:space="preserve"> </w:t>
+      </w:r>
+      <w:r>
+        <w:rPr>
+          <w:w w:val="101"/>
+          <w:sz w:val="20"/>
+        </w:rPr>
+        <w:t>•</w:t>
+      </w:r>
+      <w:r>
+        <w:rPr>
+          <w:spacing w:val="-1"/>
+          <w:sz w:val="20"/>
+        </w:rPr>
+        <w:t xml:space="preserve"> </w:t>
+      </w:r>
+      <w:r>
+        <w:rPr>
+          <w:spacing w:val="-1"/>
+          <w:w w:val="82"/>
+          <w:sz w:val="20"/>
+        </w:rPr>
+        <w:t>{</w:t>
+      </w:r>
+      <w:proofErr w:type="spellStart"/>
+      <w:r>
+        <w:rPr>
+          <w:spacing w:val="-1"/>
+          <w:w w:val="82"/>
+          <w:sz w:val="20"/>
+        </w:rPr>
+        <w:t>linkedin</w:t>
+      </w:r>
+      <w:proofErr w:type="spellEnd"/>
+      <w:r>
+        <w:rPr>
+          <w:spacing w:val="-1"/>
+          <w:w w:val="82"/>
+          <w:sz w:val="20"/>
         </w:rPr>
         <w:t>}</w:t>
       </w:r>
     </w:p>
     <w:p>
       <w:pPr>
-        <w:spacing w:before="15"/>
-        <w:ind w:left="925" w:right="962"/>
-        <w:jc w:val="center"/>
+        <w:pStyle w:val="BodyText"/>
+      </w:pPr>
+    </w:p>
+    <w:p>
+      <w:pPr>
+        <w:pStyle w:val="BodyText"/>
+        <w:spacing w:before="2"/>
         <w:rPr>
           <w:sz w:val="20"/>
+          <w:szCs w:val="20"/>
         </w:rPr>
       </w:pPr>
       <w:r>
         <w:rPr>
-          <w:spacing w:val="-1"/>
-          <w:w w:val="92"/>
           <w:sz w:val="20"/>
-        </w:rPr>
-        <w:t>{</w:t>
+          <w:szCs w:val="20"/>
+        </w:rPr>
+        <w:t xml:space="preserve">  {</w:t>
       </w:r>
       <w:proofErr w:type="gramStart"/>
       <w:r>
         <w:rPr>
-          <w:spacing w:val="-1"/>
-          <w:w w:val="92"/>
           <w:sz w:val="20"/>
-        </w:rPr>
-        <w:t>address</w:t>
+          <w:szCs w:val="20"/>
+        </w:rPr>
+        <w:t>objective</w:t>
       </w:r>
       <w:proofErr w:type="gramEnd"/>
       <w:r>
         <w:rPr>
-          <w:spacing w:val="-1"/>
-          <w:w w:val="92"/>
           <w:sz w:val="20"/>
-        </w:rPr>
-        <w:t>}</w:t>
-      </w:r>
-      <w:r>
-        <w:rPr>
-          <w:spacing w:val="-1"/>
-          <w:w w:val="95"/>
-          <w:sz w:val="20"/>
-        </w:rPr>
-        <w:t xml:space="preserve"> </w:t>
-      </w:r>
-      <w:r>
-        <w:rPr>
-          <w:w w:val="101"/>
-          <w:sz w:val="20"/>
-        </w:rPr>
-        <w:t>•</w:t>
-      </w:r>
-      <w:r>
-        <w:rPr>
-          <w:spacing w:val="-1"/>
-          <w:sz w:val="20"/>
-        </w:rPr>
-        <w:t xml:space="preserve"> </w:t>
-      </w:r>
-      <w:r>
-        <w:rPr>
-          <w:spacing w:val="-1"/>
-          <w:w w:val="118"/>
-          <w:sz w:val="20"/>
-        </w:rPr>
-        <w:t>{phone}</w:t>
-      </w:r>
-      <w:r>
-        <w:rPr>
-          <w:spacing w:val="-1"/>
-          <w:sz w:val="20"/>
-        </w:rPr>
-        <w:t xml:space="preserve"> </w:t>
-      </w:r>
-      <w:r>
-        <w:rPr>
-          <w:w w:val="101"/>
-          <w:sz w:val="20"/>
-        </w:rPr>
-        <w:t>•</w:t>
-      </w:r>
-      <w:r>
-        <w:rPr>
-          <w:spacing w:val="-1"/>
-          <w:sz w:val="20"/>
-        </w:rPr>
-        <w:t xml:space="preserve"> </w:t>
-      </w:r>
-      <w:r>
-        <w:rPr>
-          <w:spacing w:val="-1"/>
-          <w:w w:val="102"/>
-          <w:sz w:val="20"/>
-        </w:rPr>
-        <w:t>{email}</w:t>
-      </w:r>
-      <w:r>
-        <w:rPr>
-          <w:spacing w:val="-1"/>
-          <w:sz w:val="20"/>
-        </w:rPr>
-        <w:t xml:space="preserve"> </w:t>
-      </w:r>
-      <w:r>
-        <w:rPr>
-          <w:w w:val="101"/>
-          <w:sz w:val="20"/>
-        </w:rPr>
-        <w:t>•</w:t>
-      </w:r>
-      <w:r>
-        <w:rPr>
-          <w:spacing w:val="-1"/>
-          <w:sz w:val="20"/>
-        </w:rPr>
-        <w:t xml:space="preserve"> </w:t>
-      </w:r>
-      <w:r>
-        <w:rPr>
-          <w:spacing w:val="-1"/>
-          <w:w w:val="82"/>
-          <w:sz w:val="20"/>
-        </w:rPr>
-        <w:t>{</w:t>
-      </w:r>
-      <w:proofErr w:type="spellStart"/>
-      <w:r>
-        <w:rPr>
-          <w:spacing w:val="-1"/>
-          <w:w w:val="82"/>
-          <w:sz w:val="20"/>
-        </w:rPr>
-        <w:t>linkedin</w:t>
-      </w:r>
-      <w:proofErr w:type="spellEnd"/>
-      <w:r>
-        <w:rPr>
-          <w:spacing w:val="-1"/>
-          <w:w w:val="82"/>
-          <w:sz w:val="20"/>
+          <w:szCs w:val="20"/>
         </w:rPr>
         <w:t>}</w:t>
       </w:r>
     </w:p>
     <w:p>
       <w:pPr>
-        <w:pStyle w:val="BodyText"/>
-      </w:pPr>
-    </w:p>
-    <w:p>
-      <w:pPr>
-        <w:pStyle w:val="BodyText"/>
-        <w:spacing w:before="2"/>
-        <w:rPr>
-          <w:sz w:val="20"/>
-          <w:szCs w:val="20"/>
-        </w:rPr>
-      </w:pPr>
-      <w:r>
-        <w:rPr>
-          <w:sz w:val="20"/>
-          <w:szCs w:val="20"/>
-        </w:rPr>
-        <w:t>{</w:t>
-      </w:r>
-      <w:proofErr w:type="gramStart"/>
-      <w:r>
-        <w:rPr>
-          <w:sz w:val="20"/>
-          <w:szCs w:val="20"/>
-        </w:rPr>
-        <w:t>objective</w:t>
-      </w:r>
-      <w:proofErr w:type="gramEnd"/>
-      <w:r>
-        <w:rPr>
-          <w:sz w:val="20"/>
-          <w:szCs w:val="20"/>
-        </w:rPr>
-        <w:t>}</w:t>
-      </w:r>
-    </w:p>
-    <w:p>
-      <w:pPr>
         <w:pStyle w:val="Heading1"/>
         <w:spacing w:before="1" w:after="17"/>
+        <w:rPr>
+          <w:sz w:val="22"/>
+          <w:szCs w:val="22"/>
+        </w:rPr>
       </w:pPr>
       <w:r>
+        <w:rPr>
+          <w:sz w:val="22"/>
+          <w:szCs w:val="22"/>
+        </w:rPr>
         <w:t>PROFESSIONAL</w:t>
       </w:r>
       <w:r>
         <w:rPr>
           <w:spacing w:val="14"/>
+          <w:sz w:val="22"/>
+          <w:szCs w:val="22"/>
         </w:rPr>
         <w:t xml:space="preserve"> </w:t>
       </w:r>
       <w:r>
+        <w:rPr>
+          <w:sz w:val="22"/>
+          <w:szCs w:val="22"/>
+        </w:rPr>
         <w:t>EXPERIENCE</w:t>
       </w:r>
     </w:p>
@@ -325,16 +348,16 @@
         <w:rPr>
           <w:b/>
           <w:spacing w:val="-1"/>
-          <w:sz w:val="24"/>
-          <w:szCs w:val="24"/>
+          <w:sz w:val="20"/>
+          <w:szCs w:val="20"/>
         </w:rPr>
       </w:pPr>
       <w:r>
         <w:rPr>
           <w:b/>
           <w:spacing w:val="-1"/>
-          <w:sz w:val="24"/>
-          <w:szCs w:val="24"/>
+          <w:sz w:val="20"/>
+          <w:szCs w:val="20"/>
         </w:rPr>
         <w:t>{#</w:t>
       </w:r>
@@ -343,8 +366,8 @@
         <w:rPr>
           <w:b/>
           <w:spacing w:val="-1"/>
-          <w:sz w:val="24"/>
-          <w:szCs w:val="24"/>
+          <w:sz w:val="20"/>
+          <w:szCs w:val="20"/>
         </w:rPr>
         <w:t>workHistory</w:t>
       </w:r>
@@ -353,8 +376,8 @@
         <w:rPr>
           <w:b/>
           <w:spacing w:val="-1"/>
-          <w:sz w:val="24"/>
-          <w:szCs w:val="24"/>
+          <w:sz w:val="20"/>
+          <w:szCs w:val="20"/>
         </w:rPr>
         <w:t>}</w:t>
       </w:r>
@@ -369,16 +392,16 @@
         <w:rPr>
           <w:b/>
           <w:spacing w:val="-1"/>
-          <w:sz w:val="24"/>
-          <w:szCs w:val="24"/>
+          <w:sz w:val="20"/>
+          <w:szCs w:val="20"/>
         </w:rPr>
       </w:pPr>
       <w:r>
         <w:rPr>
           <w:b/>
           <w:spacing w:val="-1"/>
-          <w:sz w:val="24"/>
-          <w:szCs w:val="24"/>
+          <w:sz w:val="20"/>
+          <w:szCs w:val="20"/>
         </w:rPr>
         <w:t>{</w:t>
       </w:r>
@@ -387,8 +410,8 @@
         <w:rPr>
           <w:b/>
           <w:spacing w:val="-1"/>
-          <w:sz w:val="24"/>
-          <w:szCs w:val="24"/>
+          <w:sz w:val="20"/>
+          <w:szCs w:val="20"/>
         </w:rPr>
         <w:t>name</w:t>
       </w:r>
@@ -397,8 +420,8 @@
         <w:rPr>
           <w:b/>
           <w:spacing w:val="-1"/>
-          <w:sz w:val="24"/>
-          <w:szCs w:val="24"/>
+          <w:sz w:val="20"/>
+          <w:szCs w:val="20"/>
         </w:rPr>
         <w:t>}</w:t>
       </w:r>
@@ -406,8 +429,8 @@
         <w:rPr>
           <w:b/>
           <w:spacing w:val="-1"/>
-          <w:sz w:val="24"/>
-          <w:szCs w:val="24"/>
+          <w:sz w:val="20"/>
+          <w:szCs w:val="20"/>
         </w:rPr>
         <w:tab/>
         <w:t>{</w:t>
@@ -418,8 +441,8 @@
         <w:rPr>
           <w:b/>
           <w:spacing w:val="-1"/>
-          <w:sz w:val="24"/>
-          <w:szCs w:val="24"/>
+          <w:sz w:val="20"/>
+          <w:szCs w:val="20"/>
         </w:rPr>
         <w:t>fromWhenTo</w:t>
       </w:r>
@@ -429,8 +452,8 @@
         <w:rPr>
           <w:b/>
           <w:spacing w:val="-1"/>
-          <w:sz w:val="24"/>
-          <w:szCs w:val="24"/>
+          <w:sz w:val="20"/>
+          <w:szCs w:val="20"/>
         </w:rPr>
         <w:t>}</w:t>
       </w:r>
@@ -445,16 +468,16 @@
         <w:rPr>
           <w:b/>
           <w:spacing w:val="-1"/>
-          <w:sz w:val="24"/>
-          <w:szCs w:val="24"/>
+          <w:sz w:val="20"/>
+          <w:szCs w:val="20"/>
         </w:rPr>
       </w:pPr>
       <w:r>
         <w:rPr>
           <w:b/>
           <w:spacing w:val="-1"/>
-          <w:sz w:val="24"/>
-          <w:szCs w:val="24"/>
+          <w:sz w:val="20"/>
+          <w:szCs w:val="20"/>
         </w:rPr>
         <w:t>{</w:t>
       </w:r>
@@ -463,8 +486,8 @@
         <w:rPr>
           <w:b/>
           <w:spacing w:val="-1"/>
-          <w:sz w:val="24"/>
-          <w:szCs w:val="24"/>
+          <w:sz w:val="20"/>
+          <w:szCs w:val="20"/>
         </w:rPr>
         <w:t>position</w:t>
       </w:r>
@@ -473,8 +496,8 @@
         <w:rPr>
           <w:b/>
           <w:spacing w:val="-1"/>
-          <w:sz w:val="24"/>
-          <w:szCs w:val="24"/>
+          <w:sz w:val="20"/>
+          <w:szCs w:val="20"/>
         </w:rPr>
         <w:t>}</w:t>
       </w:r>
@@ -489,16 +512,16 @@
         <w:rPr>
           <w:b/>
           <w:spacing w:val="-1"/>
-          <w:sz w:val="24"/>
-          <w:szCs w:val="24"/>
+          <w:sz w:val="20"/>
+          <w:szCs w:val="20"/>
         </w:rPr>
       </w:pPr>
       <w:r>
         <w:rPr>
           <w:b/>
           <w:spacing w:val="-1"/>
-          <w:sz w:val="24"/>
-          <w:szCs w:val="24"/>
+          <w:sz w:val="20"/>
+          <w:szCs w:val="20"/>
         </w:rPr>
         <w:t>{/</w:t>
       </w:r>
@@ -507,8 +530,8 @@
         <w:rPr>
           <w:b/>
           <w:spacing w:val="-1"/>
-          <w:sz w:val="24"/>
-          <w:szCs w:val="24"/>
+          <w:sz w:val="20"/>
+          <w:szCs w:val="20"/>
         </w:rPr>
         <w:t>workHistory</w:t>
       </w:r>
@@ -517,8 +540,8 @@
         <w:rPr>
           <w:b/>
           <w:spacing w:val="-1"/>
-          <w:sz w:val="24"/>
-          <w:szCs w:val="24"/>
+          <w:sz w:val="20"/>
+          <w:szCs w:val="20"/>
         </w:rPr>
         <w:t>}</w:t>
       </w:r>
@@ -543,6 +566,10 @@
         <w:spacing w:before="1" w:after="17"/>
       </w:pPr>
       <w:r>
+        <w:rPr>
+          <w:sz w:val="22"/>
+          <w:szCs w:val="22"/>
+        </w:rPr>
         <w:t>JOB PROFILE</w:t>
       </w:r>
       <w:r>
@@ -692,6 +719,10 @@
         </w:rPr>
       </w:pPr>
       <w:r>
+        <w:rPr>
+          <w:sz w:val="22"/>
+          <w:szCs w:val="22"/>
+        </w:rPr>
         <w:t>JOB RESPONSIBILITES</w:t>
       </w:r>
       <w:r>
@@ -823,6 +854,10 @@
       <w:pPr>
         <w:pStyle w:val="Heading1"/>
         <w:spacing w:after="17"/>
+        <w:rPr>
+          <w:sz w:val="22"/>
+          <w:szCs w:val="22"/>
+        </w:rPr>
       </w:pPr>
       <w:r>
         <w:rPr>
@@ -833,6 +868,8 @@
       <w:r>
         <w:rPr>
           <w:w w:val="105"/>
+          <w:sz w:val="22"/>
+          <w:szCs w:val="22"/>
         </w:rPr>
         <w:t>EDUCATION</w:t>
       </w:r>
@@ -1079,8 +1116,6 @@
         </w:rPr>
         <w:t>}</w:t>
       </w:r>
-      <w:bookmarkStart w:id="0" w:name="_GoBack"/>
-      <w:bookmarkEnd w:id="0"/>
     </w:p>
     <w:p>
       <w:pPr>
@@ -1096,10 +1131,16 @@
       <w:pPr>
         <w:pStyle w:val="Heading1"/>
         <w:spacing w:after="17"/>
+        <w:rPr>
+          <w:sz w:val="22"/>
+          <w:szCs w:val="22"/>
+        </w:rPr>
       </w:pPr>
       <w:r>
         <w:rPr>
           <w:w w:val="105"/>
+          <w:sz w:val="22"/>
+          <w:szCs w:val="22"/>
         </w:rPr>
         <w:t>SKILLS</w:t>
       </w:r>
@@ -8810,7 +8851,7 @@
 </file>
 
 <file path=customXml/itemProps1.xml><?xml version="1.0" encoding="utf-8"?>
-<ds:datastoreItem xmlns:ds="http://schemas.openxmlformats.org/officeDocument/2006/customXml" ds:itemID="{6CE0EAFF-9327-4516-A4CF-A475D9C547F1}">
+<ds:datastoreItem xmlns:ds="http://schemas.openxmlformats.org/officeDocument/2006/customXml" ds:itemID="{158BF790-7E8F-4754-95DB-2492ECFF3AD1}">
   <ds:schemaRefs>
     <ds:schemaRef ds:uri="http://schemas.openxmlformats.org/officeDocument/2006/bibliography"/>
   </ds:schemaRefs>

</xml_diff>